<commit_message>
Contact Us Page Changes
</commit_message>
<xml_diff>
--- a/Documentation/CellMan-project_doc.docx
+++ b/Documentation/CellMan-project_doc.docx
@@ -1007,11 +1007,9 @@
               </w:numPr>
               <w:spacing w:line="259" w:lineRule="auto"/>
             </w:pPr>
-            <w:proofErr w:type="spellStart"/>
-            <w:r>
-              <w:t>txtProejctID</w:t>
-            </w:r>
-            <w:proofErr w:type="spellEnd"/>
+            <w:r>
+              <w:t>TextBox1</w:t>
+            </w:r>
             <w:r>
               <w:t xml:space="preserve"> (</w:t>
             </w:r>
@@ -1197,16 +1195,16 @@
           <w:p>
             <w:pPr>
               <w:spacing w:line="259" w:lineRule="auto"/>
-            </w:pPr>
-            <w:r>
-              <w:lastRenderedPageBreak/>
-              <w:t>ForgotPassword.aspx:</w:t>
-            </w:r>
-          </w:p>
-          <w:p>
-            <w:pPr>
-              <w:spacing w:line="259" w:lineRule="auto"/>
-            </w:pPr>
+              <w:ind w:left="360"/>
+            </w:pPr>
+          </w:p>
+          <w:p>
+            <w:pPr>
+              <w:spacing w:line="259" w:lineRule="auto"/>
+            </w:pPr>
+            <w:r>
+              <w:t>SellItem.ascx:</w:t>
+            </w:r>
           </w:p>
           <w:p>
             <w:pPr>
@@ -1218,10 +1216,50 @@
               <w:spacing w:line="259" w:lineRule="auto"/>
             </w:pPr>
             <w:r>
-              <w:t>PasswordRecovery1.aspx (PasswordRecovery)</w:t>
+              <w:t>ConfirmButtonExtender1 (Ajax Toolkit ConfirmButtonExtender)</w:t>
             </w:r>
             <w:bookmarkStart w:id="0" w:name="_GoBack"/>
             <w:bookmarkEnd w:id="0"/>
+          </w:p>
+          <w:p>
+            <w:pPr>
+              <w:spacing w:line="259" w:lineRule="auto"/>
+            </w:pPr>
+          </w:p>
+          <w:p>
+            <w:pPr>
+              <w:spacing w:line="259" w:lineRule="auto"/>
+            </w:pPr>
+            <w:r>
+              <w:t>ForgotPassword.aspx:</w:t>
+            </w:r>
+          </w:p>
+          <w:p>
+            <w:pPr>
+              <w:spacing w:line="259" w:lineRule="auto"/>
+            </w:pPr>
+          </w:p>
+          <w:p>
+            <w:pPr>
+              <w:pStyle w:val="ListParagraph"/>
+              <w:numPr>
+                <w:ilvl w:val="0"/>
+                <w:numId w:val="6"/>
+              </w:numPr>
+              <w:spacing w:line="259" w:lineRule="auto"/>
+            </w:pPr>
+            <w:r>
+              <w:t>PasswordRecovery1.aspx (PasswordRecovery)</w:t>
+            </w:r>
+            <w:r>
+              <w:t xml:space="preserve"> </w:t>
+            </w:r>
+          </w:p>
+          <w:p>
+            <w:pPr>
+              <w:spacing w:line="259" w:lineRule="auto"/>
+              <w:ind w:left="720"/>
+            </w:pPr>
           </w:p>
         </w:tc>
       </w:tr>
@@ -1275,7 +1313,16 @@
               <w:spacing w:after="258" w:line="259" w:lineRule="auto"/>
             </w:pPr>
             <w:r>
-              <w:t xml:space="preserve">Admin.aspx:   </w:t>
+              <w:t>SellItem</w:t>
+            </w:r>
+            <w:r>
+              <w:t>.as</w:t>
+            </w:r>
+            <w:r>
+              <w:t>c</w:t>
+            </w:r>
+            <w:r>
+              <w:t xml:space="preserve">x:   </w:t>
             </w:r>
           </w:p>
           <w:p>
@@ -1284,16 +1331,11 @@
                 <w:ilvl w:val="0"/>
                 <w:numId w:val="7"/>
               </w:numPr>
-              <w:spacing w:after="3" w:line="238" w:lineRule="auto"/>
+              <w:spacing w:line="259" w:lineRule="auto"/>
               <w:ind w:hanging="360"/>
             </w:pPr>
-            <w:proofErr w:type="spellStart"/>
-            <w:r>
-              <w:t>valHireDate</w:t>
-            </w:r>
-            <w:proofErr w:type="spellEnd"/>
-            <w:r>
-              <w:t xml:space="preserve"> (compare validator that ensures an appropriate date is entered) </w:t>
+            <w:r>
+              <w:t>RequiredFieldValidator1 – Make sure they select a condition.</w:t>
             </w:r>
           </w:p>
           <w:p>
@@ -1305,13 +1347,8 @@
               <w:spacing w:line="259" w:lineRule="auto"/>
               <w:ind w:hanging="360"/>
             </w:pPr>
-            <w:proofErr w:type="spellStart"/>
-            <w:r>
-              <w:t>valProjectID</w:t>
-            </w:r>
-            <w:proofErr w:type="spellEnd"/>
-            <w:r>
-              <w:t xml:space="preserve"> (required field validator that ensures a value for project ID has been entered) </w:t>
+            <w:r>
+              <w:t>RequiredFieldValidator2 – Make sure they select an image to upload.</w:t>
             </w:r>
           </w:p>
         </w:tc>
@@ -1356,7 +1393,16 @@
               <w:ind w:left="720" w:hanging="360"/>
             </w:pPr>
             <w:r>
-              <w:t xml:space="preserve">1. Listings.ascx:  A user control that lists content from an external RSS feed </w:t>
+              <w:t xml:space="preserve">1. </w:t>
+            </w:r>
+            <w:r>
+              <w:t>SellItem</w:t>
+            </w:r>
+            <w:r>
+              <w:t xml:space="preserve">.ascx:  A user control that </w:t>
+            </w:r>
+            <w:r>
+              <w:t>allows the user to select Device Condition and upload an image and insert in to the database.</w:t>
             </w:r>
           </w:p>
         </w:tc>

</xml_diff>

<commit_message>
updated documentation. reset admin password
</commit_message>
<xml_diff>
--- a/Documentation/CellMan-project_doc.docx
+++ b/Documentation/CellMan-project_doc.docx
@@ -37,17 +37,8 @@
           <w:rFonts w:ascii="Times New Roman" w:hAnsi="Times New Roman" w:cs="Times New Roman"/>
           <w:b/>
         </w:rPr>
-        <w:t xml:space="preserve">Nathan Silvester and Richard </w:t>
+        <w:t>Nathan Silvester and Richard Olivera</w:t>
       </w:r>
-      <w:proofErr w:type="spellStart"/>
-      <w:r>
-        <w:rPr>
-          <w:rFonts w:ascii="Times New Roman" w:hAnsi="Times New Roman" w:cs="Times New Roman"/>
-          <w:b/>
-        </w:rPr>
-        <w:t>Olivera</w:t>
-      </w:r>
-      <w:proofErr w:type="spellEnd"/>
     </w:p>
     <w:p>
       <w:pPr>
@@ -232,21 +223,7 @@
         <w:rPr>
           <w:rFonts w:ascii="Times New Roman" w:hAnsi="Times New Roman" w:cs="Times New Roman"/>
         </w:rPr>
-        <w:t>.</w:t>
-      </w:r>
-      <w:proofErr w:type="spellStart"/>
-      <w:r>
-        <w:rPr>
-          <w:rFonts w:ascii="Times New Roman" w:hAnsi="Times New Roman" w:cs="Times New Roman"/>
-        </w:rPr>
-        <w:t>aspx</w:t>
-      </w:r>
-      <w:proofErr w:type="spellEnd"/>
-      <w:r>
-        <w:rPr>
-          <w:rFonts w:ascii="Times New Roman" w:hAnsi="Times New Roman" w:cs="Times New Roman"/>
-        </w:rPr>
-        <w:t xml:space="preserve"> pages</w:t>
+        <w:t>.aspx pages</w:t>
       </w:r>
     </w:p>
     <w:p>
@@ -299,14 +276,12 @@
           <w:b/>
         </w:rPr>
       </w:pPr>
-      <w:proofErr w:type="spellStart"/>
       <w:r>
         <w:rPr>
           <w:rFonts w:ascii="Times New Roman" w:hAnsi="Times New Roman" w:cs="Times New Roman"/>
         </w:rPr>
         <w:t>CellDatabase.mdf</w:t>
       </w:r>
-      <w:proofErr w:type="spellEnd"/>
     </w:p>
     <w:p>
       <w:pPr>
@@ -423,7 +398,6 @@
               </w:rPr>
               <w:t xml:space="preserve">1.  </w:t>
             </w:r>
-            <w:proofErr w:type="spellStart"/>
             <w:r>
               <w:rPr>
                 <w:rFonts w:ascii="Times New Roman" w:eastAsia="Times New Roman" w:hAnsi="Times New Roman" w:cs="Times New Roman"/>
@@ -432,7 +406,6 @@
               </w:rPr>
               <w:t>MasterPage.master</w:t>
             </w:r>
-            <w:proofErr w:type="spellEnd"/>
             <w:r>
               <w:rPr>
                 <w:rFonts w:ascii="Times New Roman" w:hAnsi="Times New Roman" w:cs="Times New Roman"/>
@@ -487,33 +460,13 @@
                 <w:sz w:val="20"/>
                 <w:u w:val="single" w:color="000000"/>
               </w:rPr>
-              <w:t>.</w:t>
-            </w:r>
-            <w:proofErr w:type="spellStart"/>
+              <w:t>.aspx Pages</w:t>
+            </w:r>
             <w:r>
               <w:rPr>
                 <w:rFonts w:ascii="Times New Roman" w:eastAsia="Times New Roman" w:hAnsi="Times New Roman" w:cs="Times New Roman"/>
                 <w:b/>
                 <w:sz w:val="20"/>
-                <w:u w:val="single" w:color="000000"/>
-              </w:rPr>
-              <w:t>aspx</w:t>
-            </w:r>
-            <w:proofErr w:type="spellEnd"/>
-            <w:r>
-              <w:rPr>
-                <w:rFonts w:ascii="Times New Roman" w:eastAsia="Times New Roman" w:hAnsi="Times New Roman" w:cs="Times New Roman"/>
-                <w:b/>
-                <w:sz w:val="20"/>
-                <w:u w:val="single" w:color="000000"/>
-              </w:rPr>
-              <w:t xml:space="preserve"> Pages</w:t>
-            </w:r>
-            <w:r>
-              <w:rPr>
-                <w:rFonts w:ascii="Times New Roman" w:eastAsia="Times New Roman" w:hAnsi="Times New Roman" w:cs="Times New Roman"/>
-                <w:b/>
-                <w:sz w:val="20"/>
               </w:rPr>
               <w:t xml:space="preserve"> </w:t>
             </w:r>
@@ -582,23 +535,7 @@
                 <w:rFonts w:ascii="Times New Roman" w:eastAsia="Times New Roman" w:hAnsi="Times New Roman" w:cs="Times New Roman"/>
                 <w:sz w:val="20"/>
               </w:rPr>
-              <w:t xml:space="preserve">the map of the location of the business along with a form that will email the given address. (Does not work because it needs an </w:t>
-            </w:r>
-            <w:proofErr w:type="spellStart"/>
-            <w:r>
-              <w:rPr>
-                <w:rFonts w:ascii="Times New Roman" w:eastAsia="Times New Roman" w:hAnsi="Times New Roman" w:cs="Times New Roman"/>
-                <w:sz w:val="20"/>
-              </w:rPr>
-              <w:t>smtp</w:t>
-            </w:r>
-            <w:proofErr w:type="spellEnd"/>
-            <w:r>
-              <w:rPr>
-                <w:rFonts w:ascii="Times New Roman" w:eastAsia="Times New Roman" w:hAnsi="Times New Roman" w:cs="Times New Roman"/>
-                <w:sz w:val="20"/>
-              </w:rPr>
-              <w:t xml:space="preserve"> server)</w:t>
+              <w:t>the map of the location of the business along with a form that will email the given address. (Does not work because it needs an smtp server)</w:t>
             </w:r>
           </w:p>
           <w:p>
@@ -1136,23 +1073,7 @@
                 <w:rFonts w:ascii="Times New Roman" w:eastAsia="Times New Roman" w:hAnsi="Times New Roman" w:cs="Times New Roman"/>
                 <w:sz w:val="20"/>
               </w:rPr>
-              <w:t xml:space="preserve">This page will </w:t>
-            </w:r>
-            <w:proofErr w:type="gramStart"/>
-            <w:r>
-              <w:rPr>
-                <w:rFonts w:ascii="Times New Roman" w:eastAsia="Times New Roman" w:hAnsi="Times New Roman" w:cs="Times New Roman"/>
-                <w:sz w:val="20"/>
-              </w:rPr>
-              <w:t>is</w:t>
-            </w:r>
-            <w:proofErr w:type="gramEnd"/>
-            <w:r>
-              <w:rPr>
-                <w:rFonts w:ascii="Times New Roman" w:eastAsia="Times New Roman" w:hAnsi="Times New Roman" w:cs="Times New Roman"/>
-                <w:sz w:val="20"/>
-              </w:rPr>
-              <w:t xml:space="preserve"> the end of the path and will show the available parts for the selected phone.</w:t>
+              <w:t>This page will is the end of the path and will show the available parts for the selected phone.</w:t>
             </w:r>
           </w:p>
           <w:p>
@@ -1425,7 +1346,6 @@
                 <w:sz w:val="20"/>
               </w:rPr>
             </w:pPr>
-            <w:proofErr w:type="spellStart"/>
             <w:r>
               <w:rPr>
                 <w:rFonts w:ascii="Times New Roman" w:eastAsia="Times New Roman" w:hAnsi="Times New Roman" w:cs="Times New Roman"/>
@@ -1434,7 +1354,6 @@
               </w:rPr>
               <w:t>aspnetdb</w:t>
             </w:r>
-            <w:proofErr w:type="spellEnd"/>
             <w:r>
               <w:rPr>
                 <w:rFonts w:ascii="Times New Roman" w:hAnsi="Times New Roman" w:cs="Times New Roman"/>
@@ -1462,7 +1381,6 @@
                 <w:rFonts w:ascii="Times New Roman" w:hAnsi="Times New Roman" w:cs="Times New Roman"/>
               </w:rPr>
             </w:pPr>
-            <w:proofErr w:type="spellStart"/>
             <w:r>
               <w:rPr>
                 <w:rFonts w:ascii="Times New Roman" w:eastAsia="Times New Roman" w:hAnsi="Times New Roman" w:cs="Times New Roman"/>
@@ -1471,7 +1389,6 @@
               </w:rPr>
               <w:t>CellDatabase</w:t>
             </w:r>
-            <w:proofErr w:type="spellEnd"/>
             <w:r>
               <w:rPr>
                 <w:rFonts w:ascii="Times New Roman" w:hAnsi="Times New Roman" w:cs="Times New Roman"/>
@@ -1519,23 +1436,13 @@
               </w:rPr>
               <w:t xml:space="preserve"> </w:t>
             </w:r>
-            <w:proofErr w:type="spellStart"/>
-            <w:r>
-              <w:rPr>
-                <w:rFonts w:ascii="Times New Roman" w:eastAsia="Times New Roman" w:hAnsi="Times New Roman" w:cs="Times New Roman"/>
-                <w:i/>
-                <w:sz w:val="20"/>
-              </w:rPr>
-              <w:t>Web.SiteMap</w:t>
-            </w:r>
-            <w:proofErr w:type="spellEnd"/>
-            <w:r>
-              <w:rPr>
-                <w:rFonts w:ascii="Times New Roman" w:eastAsia="Times New Roman" w:hAnsi="Times New Roman" w:cs="Times New Roman"/>
-                <w:i/>
-                <w:sz w:val="20"/>
-              </w:rPr>
-              <w:t>:</w:t>
+            <w:r>
+              <w:rPr>
+                <w:rFonts w:ascii="Times New Roman" w:eastAsia="Times New Roman" w:hAnsi="Times New Roman" w:cs="Times New Roman"/>
+                <w:i/>
+                <w:sz w:val="20"/>
+              </w:rPr>
+              <w:t>Web.SiteMap:</w:t>
             </w:r>
             <w:r>
               <w:rPr>
@@ -1603,9 +1510,14 @@
     </w:p>
     <w:p>
       <w:pPr>
-        <w:ind w:left="720"/>
-        <w:rPr>
-          <w:rFonts w:ascii="Times New Roman" w:hAnsi="Times New Roman" w:cs="Times New Roman"/>
+        <w:pStyle w:val="ListParagraph"/>
+        <w:numPr>
+          <w:ilvl w:val="0"/>
+          <w:numId w:val="15"/>
+        </w:numPr>
+        <w:rPr>
+          <w:rFonts w:ascii="Times New Roman" w:hAnsi="Times New Roman" w:cs="Times New Roman"/>
+          <w:b/>
         </w:rPr>
       </w:pPr>
       <w:r>
@@ -1622,27 +1534,94 @@
         </w:rPr>
         <w:t xml:space="preserve"> </w:t>
       </w:r>
+    </w:p>
+    <w:p>
+      <w:pPr>
+        <w:pStyle w:val="ListParagraph"/>
+        <w:numPr>
+          <w:ilvl w:val="1"/>
+          <w:numId w:val="15"/>
+        </w:numPr>
+        <w:rPr>
+          <w:rFonts w:ascii="Times New Roman" w:hAnsi="Times New Roman" w:cs="Times New Roman"/>
+        </w:rPr>
+      </w:pPr>
       <w:r>
         <w:rPr>
           <w:rFonts w:ascii="Times New Roman" w:hAnsi="Times New Roman" w:cs="Times New Roman"/>
         </w:rPr>
-        <w:t>Administrator role that can make changes to site</w:t>
+        <w:t>Page Access: All pages</w:t>
+      </w:r>
+    </w:p>
+    <w:p>
+      <w:pPr>
+        <w:pStyle w:val="ListParagraph"/>
+        <w:numPr>
+          <w:ilvl w:val="1"/>
+          <w:numId w:val="15"/>
+        </w:numPr>
+        <w:rPr>
+          <w:rFonts w:ascii="Times New Roman" w:hAnsi="Times New Roman" w:cs="Times New Roman"/>
+        </w:rPr>
+      </w:pPr>
+      <w:r>
+        <w:rPr>
+          <w:rFonts w:ascii="Times New Roman" w:hAnsi="Times New Roman" w:cs="Times New Roman"/>
+        </w:rPr>
+        <w:t>Sample User Account</w:t>
+      </w:r>
+    </w:p>
+    <w:p>
+      <w:pPr>
+        <w:pStyle w:val="ListParagraph"/>
+        <w:numPr>
+          <w:ilvl w:val="2"/>
+          <w:numId w:val="15"/>
+        </w:numPr>
+        <w:rPr>
+          <w:rFonts w:ascii="Times New Roman" w:hAnsi="Times New Roman" w:cs="Times New Roman"/>
+        </w:rPr>
+      </w:pPr>
+      <w:r>
+        <w:rPr>
+          <w:rFonts w:ascii="Times New Roman" w:hAnsi="Times New Roman" w:cs="Times New Roman"/>
+        </w:rPr>
+        <w:t>Username: Admin</w:t>
+      </w:r>
+    </w:p>
+    <w:p>
+      <w:pPr>
+        <w:pStyle w:val="ListParagraph"/>
+        <w:numPr>
+          <w:ilvl w:val="2"/>
+          <w:numId w:val="15"/>
+        </w:numPr>
+        <w:rPr>
+          <w:rFonts w:ascii="Times New Roman" w:hAnsi="Times New Roman" w:cs="Times New Roman"/>
+        </w:rPr>
+      </w:pPr>
+      <w:r>
+        <w:rPr>
+          <w:rFonts w:ascii="Times New Roman" w:hAnsi="Times New Roman" w:cs="Times New Roman"/>
+        </w:rPr>
+        <w:t>Password:</w:t>
+      </w:r>
+      <w:r>
+        <w:rPr>
+          <w:rFonts w:ascii="Times New Roman" w:hAnsi="Times New Roman" w:cs="Times New Roman"/>
+        </w:rPr>
+        <w:t xml:space="preserve"> Admin1!</w:t>
       </w:r>
       <w:bookmarkStart w:id="0" w:name="_GoBack"/>
       <w:bookmarkEnd w:id="0"/>
     </w:p>
     <w:p>
       <w:pPr>
-        <w:ind w:left="720"/>
-        <w:rPr>
-          <w:rFonts w:ascii="Times New Roman" w:hAnsi="Times New Roman" w:cs="Times New Roman"/>
-          <w:b/>
-        </w:rPr>
-      </w:pPr>
-    </w:p>
-    <w:p>
-      <w:pPr>
-        <w:ind w:left="720"/>
+        <w:pStyle w:val="ListParagraph"/>
+        <w:numPr>
+          <w:ilvl w:val="0"/>
+          <w:numId w:val="15"/>
+        </w:numPr>
         <w:rPr>
           <w:rFonts w:ascii="Times New Roman" w:hAnsi="Times New Roman" w:cs="Times New Roman"/>
         </w:rPr>
@@ -1661,11 +1640,173 @@
         </w:rPr>
         <w:t xml:space="preserve"> </w:t>
       </w:r>
+    </w:p>
+    <w:p>
+      <w:pPr>
+        <w:numPr>
+          <w:ilvl w:val="1"/>
+          <w:numId w:val="15"/>
+        </w:numPr>
+        <w:spacing w:line="259" w:lineRule="auto"/>
+        <w:rPr>
+          <w:rFonts w:ascii="Times New Roman" w:hAnsi="Times New Roman" w:cs="Times New Roman"/>
+        </w:rPr>
+      </w:pPr>
       <w:r>
         <w:rPr>
           <w:rFonts w:ascii="Times New Roman" w:hAnsi="Times New Roman" w:cs="Times New Roman"/>
         </w:rPr>
-        <w:t>General role for the people who want to sell a phone on the site</w:t>
+        <w:t xml:space="preserve">Page Access: </w:t>
+      </w:r>
+      <w:r>
+        <w:rPr>
+          <w:rFonts w:ascii="Times New Roman" w:hAnsi="Times New Roman" w:cs="Times New Roman"/>
+        </w:rPr>
+        <w:t>Default.aspx</w:t>
+      </w:r>
+      <w:r>
+        <w:rPr>
+          <w:rFonts w:ascii="Times New Roman" w:hAnsi="Times New Roman" w:cs="Times New Roman"/>
+        </w:rPr>
+        <w:t xml:space="preserve">, </w:t>
+      </w:r>
+      <w:r>
+        <w:rPr>
+          <w:rFonts w:ascii="Times New Roman" w:hAnsi="Times New Roman" w:cs="Times New Roman"/>
+        </w:rPr>
+        <w:t>Type.aspx</w:t>
+      </w:r>
+      <w:r>
+        <w:rPr>
+          <w:rFonts w:ascii="Times New Roman" w:hAnsi="Times New Roman" w:cs="Times New Roman"/>
+        </w:rPr>
+        <w:t xml:space="preserve">, </w:t>
+      </w:r>
+      <w:r>
+        <w:rPr>
+          <w:rFonts w:ascii="Times New Roman" w:hAnsi="Times New Roman" w:cs="Times New Roman"/>
+        </w:rPr>
+        <w:t>Manufacturer.aspx</w:t>
+      </w:r>
+      <w:r>
+        <w:rPr>
+          <w:rFonts w:ascii="Times New Roman" w:hAnsi="Times New Roman" w:cs="Times New Roman"/>
+        </w:rPr>
+        <w:t xml:space="preserve">, Model.aspx, Inventory.aspx, </w:t>
+      </w:r>
+      <w:r>
+        <w:rPr>
+          <w:rFonts w:ascii="Times New Roman" w:hAnsi="Times New Roman" w:cs="Times New Roman"/>
+        </w:rPr>
+        <w:t>Phone.aspx</w:t>
+      </w:r>
+      <w:r>
+        <w:rPr>
+          <w:rFonts w:ascii="Times New Roman" w:hAnsi="Times New Roman" w:cs="Times New Roman"/>
+        </w:rPr>
+        <w:t xml:space="preserve">, </w:t>
+      </w:r>
+      <w:r>
+        <w:rPr>
+          <w:rFonts w:ascii="Times New Roman" w:hAnsi="Times New Roman" w:cs="Times New Roman"/>
+        </w:rPr>
+        <w:t>Type - Repair.aspx</w:t>
+      </w:r>
+      <w:r>
+        <w:rPr>
+          <w:rFonts w:ascii="Times New Roman" w:hAnsi="Times New Roman" w:cs="Times New Roman"/>
+        </w:rPr>
+        <w:t xml:space="preserve">, Manufacturer - Repair.aspx, Model - Repair.aspx, </w:t>
+      </w:r>
+      <w:r>
+        <w:rPr>
+          <w:rFonts w:ascii="Times New Roman" w:hAnsi="Times New Roman" w:cs="Times New Roman"/>
+        </w:rPr>
+        <w:t>Phone - Repair.aspx</w:t>
+      </w:r>
+      <w:r>
+        <w:rPr>
+          <w:rFonts w:ascii="Times New Roman" w:hAnsi="Times New Roman" w:cs="Times New Roman"/>
+        </w:rPr>
+        <w:t xml:space="preserve">, </w:t>
+      </w:r>
+      <w:r>
+        <w:rPr>
+          <w:rFonts w:ascii="Times New Roman" w:hAnsi="Times New Roman" w:cs="Times New Roman"/>
+        </w:rPr>
+        <w:t>Type - Sell.aspx</w:t>
+      </w:r>
+      <w:r>
+        <w:rPr>
+          <w:rFonts w:ascii="Times New Roman" w:hAnsi="Times New Roman" w:cs="Times New Roman"/>
+        </w:rPr>
+        <w:t xml:space="preserve">, Manufacturer - Sell.aspx, Model - Sell.aspx, </w:t>
+      </w:r>
+      <w:r>
+        <w:rPr>
+          <w:rFonts w:ascii="Times New Roman" w:hAnsi="Times New Roman" w:cs="Times New Roman"/>
+        </w:rPr>
+        <w:t>Phone - Sell.aspx</w:t>
+      </w:r>
+    </w:p>
+    <w:p>
+      <w:pPr>
+        <w:numPr>
+          <w:ilvl w:val="1"/>
+          <w:numId w:val="15"/>
+        </w:numPr>
+        <w:spacing w:line="259" w:lineRule="auto"/>
+        <w:rPr>
+          <w:rFonts w:ascii="Times New Roman" w:hAnsi="Times New Roman" w:cs="Times New Roman"/>
+        </w:rPr>
+      </w:pPr>
+      <w:r>
+        <w:rPr>
+          <w:rFonts w:ascii="Times New Roman" w:hAnsi="Times New Roman" w:cs="Times New Roman"/>
+        </w:rPr>
+        <w:t>Sample</w:t>
+      </w:r>
+      <w:r>
+        <w:rPr>
+          <w:rFonts w:ascii="Times New Roman" w:hAnsi="Times New Roman" w:cs="Times New Roman"/>
+        </w:rPr>
+        <w:t xml:space="preserve"> User Account</w:t>
+      </w:r>
+    </w:p>
+    <w:p>
+      <w:pPr>
+        <w:numPr>
+          <w:ilvl w:val="2"/>
+          <w:numId w:val="15"/>
+        </w:numPr>
+        <w:spacing w:line="259" w:lineRule="auto"/>
+        <w:rPr>
+          <w:rFonts w:ascii="Times New Roman" w:hAnsi="Times New Roman" w:cs="Times New Roman"/>
+        </w:rPr>
+      </w:pPr>
+      <w:r>
+        <w:rPr>
+          <w:rFonts w:ascii="Times New Roman" w:hAnsi="Times New Roman" w:cs="Times New Roman"/>
+        </w:rPr>
+        <w:t>Username: test</w:t>
+      </w:r>
+    </w:p>
+    <w:p>
+      <w:pPr>
+        <w:numPr>
+          <w:ilvl w:val="2"/>
+          <w:numId w:val="15"/>
+        </w:numPr>
+        <w:spacing w:line="259" w:lineRule="auto"/>
+        <w:rPr>
+          <w:rFonts w:ascii="Times New Roman" w:hAnsi="Times New Roman" w:cs="Times New Roman"/>
+        </w:rPr>
+      </w:pPr>
+      <w:r>
+        <w:rPr>
+          <w:rFonts w:ascii="Times New Roman" w:hAnsi="Times New Roman" w:cs="Times New Roman"/>
+        </w:rPr>
+        <w:t>Password: testPass1!</w:t>
       </w:r>
     </w:p>
     <w:p>
@@ -1803,21 +1944,7 @@
               <w:rPr>
                 <w:rFonts w:ascii="Times New Roman" w:hAnsi="Times New Roman" w:cs="Times New Roman"/>
               </w:rPr>
-              <w:t>5 interlinked Web forms (.</w:t>
-            </w:r>
-            <w:proofErr w:type="spellStart"/>
-            <w:r>
-              <w:rPr>
-                <w:rFonts w:ascii="Times New Roman" w:hAnsi="Times New Roman" w:cs="Times New Roman"/>
-              </w:rPr>
-              <w:t>aspx</w:t>
-            </w:r>
-            <w:proofErr w:type="spellEnd"/>
-            <w:r>
-              <w:rPr>
-                <w:rFonts w:ascii="Times New Roman" w:hAnsi="Times New Roman" w:cs="Times New Roman"/>
-              </w:rPr>
-              <w:t xml:space="preserve"> pages) that display dynamically-generated content </w:t>
+              <w:t xml:space="preserve">5 interlinked Web forms (.aspx pages) that display dynamically-generated content </w:t>
             </w:r>
             <w:r>
               <w:rPr>
@@ -2384,6 +2511,7 @@
               <w:rPr>
                 <w:rFonts w:ascii="Times New Roman" w:hAnsi="Times New Roman" w:cs="Times New Roman"/>
               </w:rPr>
+              <w:lastRenderedPageBreak/>
               <w:t>Phone - Repair.aspx</w:t>
             </w:r>
           </w:p>
@@ -2587,21 +2715,7 @@
               <w:rPr>
                 <w:rFonts w:ascii="Times New Roman" w:hAnsi="Times New Roman" w:cs="Times New Roman"/>
               </w:rPr>
-              <w:t xml:space="preserve">Preservation of state (may include cookies, session state, application state, cross-page posting, or </w:t>
-            </w:r>
-            <w:proofErr w:type="spellStart"/>
-            <w:r>
-              <w:rPr>
-                <w:rFonts w:ascii="Times New Roman" w:hAnsi="Times New Roman" w:cs="Times New Roman"/>
-              </w:rPr>
-              <w:t>querystring</w:t>
-            </w:r>
-            <w:proofErr w:type="spellEnd"/>
-            <w:r>
-              <w:rPr>
-                <w:rFonts w:ascii="Times New Roman" w:hAnsi="Times New Roman" w:cs="Times New Roman"/>
-              </w:rPr>
-              <w:t xml:space="preserve">) </w:t>
+              <w:t xml:space="preserve">Preservation of state (may include cookies, session state, application state, cross-page posting, or querystring) </w:t>
             </w:r>
           </w:p>
         </w:tc>
@@ -2626,21 +2740,13 @@
               <w:rPr>
                 <w:rFonts w:ascii="Times New Roman" w:hAnsi="Times New Roman" w:cs="Times New Roman"/>
               </w:rPr>
-              <w:t xml:space="preserve">When an employee logs on to the system, her </w:t>
-            </w:r>
-            <w:proofErr w:type="spellStart"/>
-            <w:r>
-              <w:rPr>
-                <w:rFonts w:ascii="Times New Roman" w:hAnsi="Times New Roman" w:cs="Times New Roman"/>
-              </w:rPr>
-              <w:t>employeeID</w:t>
-            </w:r>
-            <w:proofErr w:type="spellEnd"/>
-            <w:r>
-              <w:rPr>
-                <w:rFonts w:ascii="Times New Roman" w:hAnsi="Times New Roman" w:cs="Times New Roman"/>
-              </w:rPr>
-              <w:t xml:space="preserve"> is stored in a session variable.  This variable is accessed on all other employee pages in the system. </w:t>
+              <w:t>Session variable are used to pass selection from page to page so that customers can chase the phone they want</w:t>
+            </w:r>
+            <w:r>
+              <w:rPr>
+                <w:rFonts w:ascii="Times New Roman" w:hAnsi="Times New Roman" w:cs="Times New Roman"/>
+              </w:rPr>
+              <w:t xml:space="preserve"> </w:t>
             </w:r>
           </w:p>
         </w:tc>
@@ -2864,21 +2970,7 @@
               <w:rPr>
                 <w:rFonts w:ascii="Times New Roman" w:hAnsi="Times New Roman" w:cs="Times New Roman"/>
               </w:rPr>
-              <w:t>ImageButton1 (</w:t>
-            </w:r>
-            <w:proofErr w:type="spellStart"/>
-            <w:r>
-              <w:rPr>
-                <w:rFonts w:ascii="Times New Roman" w:hAnsi="Times New Roman" w:cs="Times New Roman"/>
-              </w:rPr>
-              <w:t>ImageButton</w:t>
-            </w:r>
-            <w:proofErr w:type="spellEnd"/>
-            <w:r>
-              <w:rPr>
-                <w:rFonts w:ascii="Times New Roman" w:hAnsi="Times New Roman" w:cs="Times New Roman"/>
-              </w:rPr>
-              <w:t>)</w:t>
+              <w:t>ImageButton1 (ImageButton)</w:t>
             </w:r>
           </w:p>
           <w:p>
@@ -2897,21 +2989,7 @@
               <w:rPr>
                 <w:rFonts w:ascii="Times New Roman" w:hAnsi="Times New Roman" w:cs="Times New Roman"/>
               </w:rPr>
-              <w:t>LinkButton1 (</w:t>
-            </w:r>
-            <w:proofErr w:type="spellStart"/>
-            <w:r>
-              <w:rPr>
-                <w:rFonts w:ascii="Times New Roman" w:hAnsi="Times New Roman" w:cs="Times New Roman"/>
-              </w:rPr>
-              <w:t>LinkButton</w:t>
-            </w:r>
-            <w:proofErr w:type="spellEnd"/>
-            <w:r>
-              <w:rPr>
-                <w:rFonts w:ascii="Times New Roman" w:hAnsi="Times New Roman" w:cs="Times New Roman"/>
-              </w:rPr>
-              <w:t>)</w:t>
+              <w:t>LinkButton1 (LinkButton)</w:t>
             </w:r>
           </w:p>
           <w:p>
@@ -2944,21 +3022,7 @@
               <w:rPr>
                 <w:rFonts w:ascii="Times New Roman" w:hAnsi="Times New Roman" w:cs="Times New Roman"/>
               </w:rPr>
-              <w:t>DropDownList1 (</w:t>
-            </w:r>
-            <w:proofErr w:type="spellStart"/>
-            <w:r>
-              <w:rPr>
-                <w:rFonts w:ascii="Times New Roman" w:hAnsi="Times New Roman" w:cs="Times New Roman"/>
-              </w:rPr>
-              <w:t>DropDownList</w:t>
-            </w:r>
-            <w:proofErr w:type="spellEnd"/>
-            <w:r>
-              <w:rPr>
-                <w:rFonts w:ascii="Times New Roman" w:hAnsi="Times New Roman" w:cs="Times New Roman"/>
-              </w:rPr>
-              <w:t>)</w:t>
+              <w:t>DropDownList1 (DropDownList)</w:t>
             </w:r>
           </w:p>
           <w:p>
@@ -2977,21 +3041,7 @@
               <w:rPr>
                 <w:rFonts w:ascii="Times New Roman" w:hAnsi="Times New Roman" w:cs="Times New Roman"/>
               </w:rPr>
-              <w:t>FileUpload1 (</w:t>
-            </w:r>
-            <w:proofErr w:type="spellStart"/>
-            <w:r>
-              <w:rPr>
-                <w:rFonts w:ascii="Times New Roman" w:hAnsi="Times New Roman" w:cs="Times New Roman"/>
-              </w:rPr>
-              <w:t>FileUpload</w:t>
-            </w:r>
-            <w:proofErr w:type="spellEnd"/>
-            <w:r>
-              <w:rPr>
-                <w:rFonts w:ascii="Times New Roman" w:hAnsi="Times New Roman" w:cs="Times New Roman"/>
-              </w:rPr>
-              <w:t>)</w:t>
+              <w:t>FileUpload1 (FileUpload)</w:t>
             </w:r>
           </w:p>
         </w:tc>
@@ -3096,14 +3146,12 @@
               </w:rPr>
               <w:t xml:space="preserve"> (</w:t>
             </w:r>
-            <w:proofErr w:type="spellStart"/>
             <w:r>
               <w:rPr>
                 <w:rFonts w:ascii="Times New Roman" w:hAnsi="Times New Roman" w:cs="Times New Roman"/>
               </w:rPr>
               <w:t>SqlDataSource</w:t>
             </w:r>
-            <w:proofErr w:type="spellEnd"/>
             <w:r>
               <w:rPr>
                 <w:rFonts w:ascii="Times New Roman" w:hAnsi="Times New Roman" w:cs="Times New Roman"/>
@@ -3127,21 +3175,7 @@
               <w:rPr>
                 <w:rFonts w:ascii="Times New Roman" w:hAnsi="Times New Roman" w:cs="Times New Roman"/>
               </w:rPr>
-              <w:t>DataList1 (</w:t>
-            </w:r>
-            <w:proofErr w:type="spellStart"/>
-            <w:r>
-              <w:rPr>
-                <w:rFonts w:ascii="Times New Roman" w:hAnsi="Times New Roman" w:cs="Times New Roman"/>
-              </w:rPr>
-              <w:t>DataList</w:t>
-            </w:r>
-            <w:proofErr w:type="spellEnd"/>
-            <w:r>
-              <w:rPr>
-                <w:rFonts w:ascii="Times New Roman" w:hAnsi="Times New Roman" w:cs="Times New Roman"/>
-              </w:rPr>
-              <w:t>)</w:t>
+              <w:t>DataList1 (DataList)</w:t>
             </w:r>
           </w:p>
           <w:p>
@@ -3216,21 +3250,7 @@
               <w:rPr>
                 <w:rFonts w:ascii="Times New Roman" w:hAnsi="Times New Roman" w:cs="Times New Roman"/>
               </w:rPr>
-              <w:t xml:space="preserve">ConfirmButtonExtender1 (Ajax Toolkit </w:t>
-            </w:r>
-            <w:proofErr w:type="spellStart"/>
-            <w:r>
-              <w:rPr>
-                <w:rFonts w:ascii="Times New Roman" w:hAnsi="Times New Roman" w:cs="Times New Roman"/>
-              </w:rPr>
-              <w:t>ConfirmButtonExtender</w:t>
-            </w:r>
-            <w:proofErr w:type="spellEnd"/>
-            <w:r>
-              <w:rPr>
-                <w:rFonts w:ascii="Times New Roman" w:hAnsi="Times New Roman" w:cs="Times New Roman"/>
-              </w:rPr>
-              <w:t>)</w:t>
+              <w:t>ConfirmButtonExtender1 (Ajax Toolkit ConfirmButtonExtender)</w:t>
             </w:r>
           </w:p>
           <w:p>
@@ -3253,6 +3273,7 @@
               <w:rPr>
                 <w:rFonts w:ascii="Times New Roman" w:hAnsi="Times New Roman" w:cs="Times New Roman"/>
               </w:rPr>
+              <w:lastRenderedPageBreak/>
               <w:t>ChangePassword.aspx:</w:t>
             </w:r>
           </w:p>
@@ -3272,21 +3293,7 @@
               <w:rPr>
                 <w:rFonts w:ascii="Times New Roman" w:hAnsi="Times New Roman" w:cs="Times New Roman"/>
               </w:rPr>
-              <w:t>ChangePassword1 (</w:t>
-            </w:r>
-            <w:proofErr w:type="spellStart"/>
-            <w:r>
-              <w:rPr>
-                <w:rFonts w:ascii="Times New Roman" w:hAnsi="Times New Roman" w:cs="Times New Roman"/>
-              </w:rPr>
-              <w:t>ChangePassword</w:t>
-            </w:r>
-            <w:proofErr w:type="spellEnd"/>
-            <w:r>
-              <w:rPr>
-                <w:rFonts w:ascii="Times New Roman" w:hAnsi="Times New Roman" w:cs="Times New Roman"/>
-              </w:rPr>
-              <w:t>)</w:t>
+              <w:t>ChangePassword1 (ChangePassword)</w:t>
             </w:r>
           </w:p>
           <w:p>
@@ -3333,21 +3340,7 @@
               <w:rPr>
                 <w:rFonts w:ascii="Times New Roman" w:hAnsi="Times New Roman" w:cs="Times New Roman"/>
               </w:rPr>
-              <w:t>(</w:t>
-            </w:r>
-            <w:proofErr w:type="spellStart"/>
-            <w:r>
-              <w:rPr>
-                <w:rFonts w:ascii="Times New Roman" w:hAnsi="Times New Roman" w:cs="Times New Roman"/>
-              </w:rPr>
-              <w:t>PasswordRecovery</w:t>
-            </w:r>
-            <w:proofErr w:type="spellEnd"/>
-            <w:r>
-              <w:rPr>
-                <w:rFonts w:ascii="Times New Roman" w:hAnsi="Times New Roman" w:cs="Times New Roman"/>
-              </w:rPr>
-              <w:t>)</w:t>
+              <w:t>(PasswordRecovery)</w:t>
             </w:r>
             <w:r>
               <w:rPr>
@@ -3629,35 +3622,7 @@
               <w:rPr>
                 <w:rFonts w:ascii="Times New Roman" w:hAnsi="Times New Roman" w:cs="Times New Roman"/>
               </w:rPr>
-              <w:t xml:space="preserve">2. SiteMapPath1:  A </w:t>
-            </w:r>
-            <w:proofErr w:type="spellStart"/>
-            <w:r>
-              <w:rPr>
-                <w:rFonts w:ascii="Times New Roman" w:hAnsi="Times New Roman" w:cs="Times New Roman"/>
-              </w:rPr>
-              <w:t>SiteMapPath</w:t>
-            </w:r>
-            <w:proofErr w:type="spellEnd"/>
-            <w:r>
-              <w:rPr>
-                <w:rFonts w:ascii="Times New Roman" w:hAnsi="Times New Roman" w:cs="Times New Roman"/>
-              </w:rPr>
-              <w:t xml:space="preserve"> control included on </w:t>
-            </w:r>
-            <w:proofErr w:type="spellStart"/>
-            <w:r>
-              <w:rPr>
-                <w:rFonts w:ascii="Times New Roman" w:hAnsi="Times New Roman" w:cs="Times New Roman"/>
-              </w:rPr>
-              <w:t>SiteMaster.Master</w:t>
-            </w:r>
-            <w:proofErr w:type="spellEnd"/>
-            <w:r>
-              <w:rPr>
-                <w:rFonts w:ascii="Times New Roman" w:hAnsi="Times New Roman" w:cs="Times New Roman"/>
-              </w:rPr>
-              <w:t xml:space="preserve"> </w:t>
+              <w:t xml:space="preserve">2. SiteMapPath1:  A SiteMapPath control included on SiteMaster.Master </w:t>
             </w:r>
           </w:p>
         </w:tc>
@@ -3773,6 +3738,92 @@
     </w:lvl>
   </w:abstractNum>
   <w:abstractNum w:abstractNumId="1" w15:restartNumberingAfterBreak="0">
+    <w:nsid w:val="1C1A52A7"/>
+    <w:multiLevelType w:val="hybridMultilevel"/>
+    <w:tmpl w:val="2E04AD4A"/>
+    <w:lvl w:ilvl="0" w:tplc="0409000F">
+      <w:start w:val="1"/>
+      <w:numFmt w:val="decimal"/>
+      <w:lvlText w:val="%1."/>
+      <w:lvlJc w:val="left"/>
+      <w:pPr>
+        <w:ind w:left="720" w:hanging="360"/>
+      </w:pPr>
+    </w:lvl>
+    <w:lvl w:ilvl="1" w:tplc="04090019">
+      <w:start w:val="1"/>
+      <w:numFmt w:val="lowerLetter"/>
+      <w:lvlText w:val="%2."/>
+      <w:lvlJc w:val="left"/>
+      <w:pPr>
+        <w:ind w:left="1440" w:hanging="360"/>
+      </w:pPr>
+    </w:lvl>
+    <w:lvl w:ilvl="2" w:tplc="0409001B">
+      <w:start w:val="1"/>
+      <w:numFmt w:val="lowerRoman"/>
+      <w:lvlText w:val="%3."/>
+      <w:lvlJc w:val="right"/>
+      <w:pPr>
+        <w:ind w:left="2160" w:hanging="180"/>
+      </w:pPr>
+    </w:lvl>
+    <w:lvl w:ilvl="3" w:tplc="0409000F" w:tentative="1">
+      <w:start w:val="1"/>
+      <w:numFmt w:val="decimal"/>
+      <w:lvlText w:val="%4."/>
+      <w:lvlJc w:val="left"/>
+      <w:pPr>
+        <w:ind w:left="2880" w:hanging="360"/>
+      </w:pPr>
+    </w:lvl>
+    <w:lvl w:ilvl="4" w:tplc="04090019" w:tentative="1">
+      <w:start w:val="1"/>
+      <w:numFmt w:val="lowerLetter"/>
+      <w:lvlText w:val="%5."/>
+      <w:lvlJc w:val="left"/>
+      <w:pPr>
+        <w:ind w:left="3600" w:hanging="360"/>
+      </w:pPr>
+    </w:lvl>
+    <w:lvl w:ilvl="5" w:tplc="0409001B" w:tentative="1">
+      <w:start w:val="1"/>
+      <w:numFmt w:val="lowerRoman"/>
+      <w:lvlText w:val="%6."/>
+      <w:lvlJc w:val="right"/>
+      <w:pPr>
+        <w:ind w:left="4320" w:hanging="180"/>
+      </w:pPr>
+    </w:lvl>
+    <w:lvl w:ilvl="6" w:tplc="0409000F" w:tentative="1">
+      <w:start w:val="1"/>
+      <w:numFmt w:val="decimal"/>
+      <w:lvlText w:val="%7."/>
+      <w:lvlJc w:val="left"/>
+      <w:pPr>
+        <w:ind w:left="5040" w:hanging="360"/>
+      </w:pPr>
+    </w:lvl>
+    <w:lvl w:ilvl="7" w:tplc="04090019" w:tentative="1">
+      <w:start w:val="1"/>
+      <w:numFmt w:val="lowerLetter"/>
+      <w:lvlText w:val="%8."/>
+      <w:lvlJc w:val="left"/>
+      <w:pPr>
+        <w:ind w:left="5760" w:hanging="360"/>
+      </w:pPr>
+    </w:lvl>
+    <w:lvl w:ilvl="8" w:tplc="0409001B" w:tentative="1">
+      <w:start w:val="1"/>
+      <w:numFmt w:val="lowerRoman"/>
+      <w:lvlText w:val="%9."/>
+      <w:lvlJc w:val="right"/>
+      <w:pPr>
+        <w:ind w:left="6480" w:hanging="180"/>
+      </w:pPr>
+    </w:lvl>
+  </w:abstractNum>
+  <w:abstractNum w:abstractNumId="2" w15:restartNumberingAfterBreak="0">
     <w:nsid w:val="22B41AF5"/>
     <w:multiLevelType w:val="hybridMultilevel"/>
     <w:tmpl w:val="B39AAC78"/>
@@ -3984,7 +4035,7 @@
       </w:rPr>
     </w:lvl>
   </w:abstractNum>
-  <w:abstractNum w:abstractNumId="2" w15:restartNumberingAfterBreak="0">
+  <w:abstractNum w:abstractNumId="3" w15:restartNumberingAfterBreak="0">
     <w:nsid w:val="233C768F"/>
     <w:multiLevelType w:val="hybridMultilevel"/>
     <w:tmpl w:val="AF2463D8"/>
@@ -4196,7 +4247,7 @@
       </w:rPr>
     </w:lvl>
   </w:abstractNum>
-  <w:abstractNum w:abstractNumId="3" w15:restartNumberingAfterBreak="0">
+  <w:abstractNum w:abstractNumId="4" w15:restartNumberingAfterBreak="0">
     <w:nsid w:val="26BD6019"/>
     <w:multiLevelType w:val="hybridMultilevel"/>
     <w:tmpl w:val="F37693EC"/>
@@ -4408,7 +4459,7 @@
       </w:rPr>
     </w:lvl>
   </w:abstractNum>
-  <w:abstractNum w:abstractNumId="4" w15:restartNumberingAfterBreak="0">
+  <w:abstractNum w:abstractNumId="5" w15:restartNumberingAfterBreak="0">
     <w:nsid w:val="456F6F55"/>
     <w:multiLevelType w:val="hybridMultilevel"/>
     <w:tmpl w:val="C5F260DA"/>
@@ -4620,7 +4671,7 @@
       </w:rPr>
     </w:lvl>
   </w:abstractNum>
-  <w:abstractNum w:abstractNumId="5" w15:restartNumberingAfterBreak="0">
+  <w:abstractNum w:abstractNumId="6" w15:restartNumberingAfterBreak="0">
     <w:nsid w:val="53E70393"/>
     <w:multiLevelType w:val="hybridMultilevel"/>
     <w:tmpl w:val="D6D4FEBC"/>
@@ -4710,7 +4761,93 @@
       </w:pPr>
     </w:lvl>
   </w:abstractNum>
-  <w:abstractNum w:abstractNumId="6" w15:restartNumberingAfterBreak="0">
+  <w:abstractNum w:abstractNumId="7" w15:restartNumberingAfterBreak="0">
+    <w:nsid w:val="68874A16"/>
+    <w:multiLevelType w:val="hybridMultilevel"/>
+    <w:tmpl w:val="DB083FF0"/>
+    <w:lvl w:ilvl="0" w:tplc="0409000F">
+      <w:start w:val="1"/>
+      <w:numFmt w:val="decimal"/>
+      <w:lvlText w:val="%1."/>
+      <w:lvlJc w:val="left"/>
+      <w:pPr>
+        <w:ind w:left="1440" w:hanging="360"/>
+      </w:pPr>
+    </w:lvl>
+    <w:lvl w:ilvl="1" w:tplc="04090019" w:tentative="1">
+      <w:start w:val="1"/>
+      <w:numFmt w:val="lowerLetter"/>
+      <w:lvlText w:val="%2."/>
+      <w:lvlJc w:val="left"/>
+      <w:pPr>
+        <w:ind w:left="2160" w:hanging="360"/>
+      </w:pPr>
+    </w:lvl>
+    <w:lvl w:ilvl="2" w:tplc="0409001B" w:tentative="1">
+      <w:start w:val="1"/>
+      <w:numFmt w:val="lowerRoman"/>
+      <w:lvlText w:val="%3."/>
+      <w:lvlJc w:val="right"/>
+      <w:pPr>
+        <w:ind w:left="2880" w:hanging="180"/>
+      </w:pPr>
+    </w:lvl>
+    <w:lvl w:ilvl="3" w:tplc="0409000F" w:tentative="1">
+      <w:start w:val="1"/>
+      <w:numFmt w:val="decimal"/>
+      <w:lvlText w:val="%4."/>
+      <w:lvlJc w:val="left"/>
+      <w:pPr>
+        <w:ind w:left="3600" w:hanging="360"/>
+      </w:pPr>
+    </w:lvl>
+    <w:lvl w:ilvl="4" w:tplc="04090019" w:tentative="1">
+      <w:start w:val="1"/>
+      <w:numFmt w:val="lowerLetter"/>
+      <w:lvlText w:val="%5."/>
+      <w:lvlJc w:val="left"/>
+      <w:pPr>
+        <w:ind w:left="4320" w:hanging="360"/>
+      </w:pPr>
+    </w:lvl>
+    <w:lvl w:ilvl="5" w:tplc="0409001B" w:tentative="1">
+      <w:start w:val="1"/>
+      <w:numFmt w:val="lowerRoman"/>
+      <w:lvlText w:val="%6."/>
+      <w:lvlJc w:val="right"/>
+      <w:pPr>
+        <w:ind w:left="5040" w:hanging="180"/>
+      </w:pPr>
+    </w:lvl>
+    <w:lvl w:ilvl="6" w:tplc="0409000F" w:tentative="1">
+      <w:start w:val="1"/>
+      <w:numFmt w:val="decimal"/>
+      <w:lvlText w:val="%7."/>
+      <w:lvlJc w:val="left"/>
+      <w:pPr>
+        <w:ind w:left="5760" w:hanging="360"/>
+      </w:pPr>
+    </w:lvl>
+    <w:lvl w:ilvl="7" w:tplc="04090019" w:tentative="1">
+      <w:start w:val="1"/>
+      <w:numFmt w:val="lowerLetter"/>
+      <w:lvlText w:val="%8."/>
+      <w:lvlJc w:val="left"/>
+      <w:pPr>
+        <w:ind w:left="6480" w:hanging="360"/>
+      </w:pPr>
+    </w:lvl>
+    <w:lvl w:ilvl="8" w:tplc="0409001B" w:tentative="1">
+      <w:start w:val="1"/>
+      <w:numFmt w:val="lowerRoman"/>
+      <w:lvlText w:val="%9."/>
+      <w:lvlJc w:val="right"/>
+      <w:pPr>
+        <w:ind w:left="7200" w:hanging="180"/>
+      </w:pPr>
+    </w:lvl>
+  </w:abstractNum>
+  <w:abstractNum w:abstractNumId="8" w15:restartNumberingAfterBreak="0">
     <w:nsid w:val="68DA3722"/>
     <w:multiLevelType w:val="hybridMultilevel"/>
     <w:tmpl w:val="949A3D34"/>
@@ -4922,7 +5059,7 @@
       </w:rPr>
     </w:lvl>
   </w:abstractNum>
-  <w:abstractNum w:abstractNumId="7" w15:restartNumberingAfterBreak="0">
+  <w:abstractNum w:abstractNumId="9" w15:restartNumberingAfterBreak="0">
     <w:nsid w:val="69D96B01"/>
     <w:multiLevelType w:val="hybridMultilevel"/>
     <w:tmpl w:val="58DE9FEC"/>
@@ -5011,7 +5148,7 @@
       </w:pPr>
     </w:lvl>
   </w:abstractNum>
-  <w:abstractNum w:abstractNumId="8" w15:restartNumberingAfterBreak="0">
+  <w:abstractNum w:abstractNumId="10" w15:restartNumberingAfterBreak="0">
     <w:nsid w:val="6D54016F"/>
     <w:multiLevelType w:val="hybridMultilevel"/>
     <w:tmpl w:val="2F565950"/>
@@ -5100,7 +5237,7 @@
       </w:pPr>
     </w:lvl>
   </w:abstractNum>
-  <w:abstractNum w:abstractNumId="9" w15:restartNumberingAfterBreak="0">
+  <w:abstractNum w:abstractNumId="11" w15:restartNumberingAfterBreak="0">
     <w:nsid w:val="795C09B7"/>
     <w:multiLevelType w:val="hybridMultilevel"/>
     <w:tmpl w:val="AF2463D8"/>
@@ -5312,7 +5449,7 @@
       </w:rPr>
     </w:lvl>
   </w:abstractNum>
-  <w:abstractNum w:abstractNumId="10" w15:restartNumberingAfterBreak="0">
+  <w:abstractNum w:abstractNumId="12" w15:restartNumberingAfterBreak="0">
     <w:nsid w:val="7A3F0F68"/>
     <w:multiLevelType w:val="hybridMultilevel"/>
     <w:tmpl w:val="EF2ADF40"/>
@@ -5402,7 +5539,7 @@
       </w:pPr>
     </w:lvl>
   </w:abstractNum>
-  <w:abstractNum w:abstractNumId="11" w15:restartNumberingAfterBreak="0">
+  <w:abstractNum w:abstractNumId="13" w15:restartNumberingAfterBreak="0">
     <w:nsid w:val="7AC94271"/>
     <w:multiLevelType w:val="hybridMultilevel"/>
     <w:tmpl w:val="7C94B254"/>
@@ -5614,7 +5751,7 @@
       </w:rPr>
     </w:lvl>
   </w:abstractNum>
-  <w:abstractNum w:abstractNumId="12" w15:restartNumberingAfterBreak="0">
+  <w:abstractNum w:abstractNumId="14" w15:restartNumberingAfterBreak="0">
     <w:nsid w:val="7C2454D3"/>
     <w:multiLevelType w:val="hybridMultilevel"/>
     <w:tmpl w:val="8E5C06FA"/>
@@ -5704,43 +5841,49 @@
     </w:lvl>
   </w:abstractNum>
   <w:num w:numId="1">
-    <w:abstractNumId w:val="8"/>
+    <w:abstractNumId w:val="10"/>
   </w:num>
   <w:num w:numId="2">
-    <w:abstractNumId w:val="9"/>
+    <w:abstractNumId w:val="11"/>
   </w:num>
   <w:num w:numId="3">
-    <w:abstractNumId w:val="3"/>
+    <w:abstractNumId w:val="4"/>
   </w:num>
   <w:num w:numId="4">
-    <w:abstractNumId w:val="4"/>
+    <w:abstractNumId w:val="5"/>
   </w:num>
   <w:num w:numId="5">
-    <w:abstractNumId w:val="11"/>
+    <w:abstractNumId w:val="13"/>
   </w:num>
   <w:num w:numId="6">
-    <w:abstractNumId w:val="1"/>
+    <w:abstractNumId w:val="2"/>
   </w:num>
   <w:num w:numId="7">
-    <w:abstractNumId w:val="6"/>
+    <w:abstractNumId w:val="8"/>
   </w:num>
   <w:num w:numId="8">
     <w:abstractNumId w:val="0"/>
   </w:num>
   <w:num w:numId="9">
-    <w:abstractNumId w:val="2"/>
+    <w:abstractNumId w:val="3"/>
   </w:num>
   <w:num w:numId="10">
+    <w:abstractNumId w:val="14"/>
+  </w:num>
+  <w:num w:numId="11">
+    <w:abstractNumId w:val="6"/>
+  </w:num>
+  <w:num w:numId="12">
+    <w:abstractNumId w:val="9"/>
+  </w:num>
+  <w:num w:numId="13">
     <w:abstractNumId w:val="12"/>
   </w:num>
-  <w:num w:numId="11">
-    <w:abstractNumId w:val="5"/>
-  </w:num>
-  <w:num w:numId="12">
+  <w:num w:numId="14">
     <w:abstractNumId w:val="7"/>
   </w:num>
-  <w:num w:numId="13">
-    <w:abstractNumId w:val="10"/>
+  <w:num w:numId="15">
+    <w:abstractNumId w:val="1"/>
   </w:num>
 </w:numbering>
 </file>

</xml_diff>

<commit_message>
Updated Basic Controls and Documentation
</commit_message>
<xml_diff>
--- a/Documentation/CellMan-project_doc.docx
+++ b/Documentation/CellMan-project_doc.docx
@@ -1612,8 +1612,6 @@
         </w:rPr>
         <w:t xml:space="preserve"> Admin1!</w:t>
       </w:r>
-      <w:bookmarkStart w:id="0" w:name="_GoBack"/>
-      <w:bookmarkEnd w:id="0"/>
     </w:p>
     <w:p>
       <w:pPr>
@@ -1662,91 +1660,7 @@
         <w:rPr>
           <w:rFonts w:ascii="Times New Roman" w:hAnsi="Times New Roman" w:cs="Times New Roman"/>
         </w:rPr>
-        <w:t>Default.aspx</w:t>
-      </w:r>
-      <w:r>
-        <w:rPr>
-          <w:rFonts w:ascii="Times New Roman" w:hAnsi="Times New Roman" w:cs="Times New Roman"/>
-        </w:rPr>
-        <w:t xml:space="preserve">, </w:t>
-      </w:r>
-      <w:r>
-        <w:rPr>
-          <w:rFonts w:ascii="Times New Roman" w:hAnsi="Times New Roman" w:cs="Times New Roman"/>
-        </w:rPr>
-        <w:t>Type.aspx</w:t>
-      </w:r>
-      <w:r>
-        <w:rPr>
-          <w:rFonts w:ascii="Times New Roman" w:hAnsi="Times New Roman" w:cs="Times New Roman"/>
-        </w:rPr>
-        <w:t xml:space="preserve">, </w:t>
-      </w:r>
-      <w:r>
-        <w:rPr>
-          <w:rFonts w:ascii="Times New Roman" w:hAnsi="Times New Roman" w:cs="Times New Roman"/>
-        </w:rPr>
-        <w:t>Manufacturer.aspx</w:t>
-      </w:r>
-      <w:r>
-        <w:rPr>
-          <w:rFonts w:ascii="Times New Roman" w:hAnsi="Times New Roman" w:cs="Times New Roman"/>
-        </w:rPr>
-        <w:t xml:space="preserve">, Model.aspx, Inventory.aspx, </w:t>
-      </w:r>
-      <w:r>
-        <w:rPr>
-          <w:rFonts w:ascii="Times New Roman" w:hAnsi="Times New Roman" w:cs="Times New Roman"/>
-        </w:rPr>
-        <w:t>Phone.aspx</w:t>
-      </w:r>
-      <w:r>
-        <w:rPr>
-          <w:rFonts w:ascii="Times New Roman" w:hAnsi="Times New Roman" w:cs="Times New Roman"/>
-        </w:rPr>
-        <w:t xml:space="preserve">, </w:t>
-      </w:r>
-      <w:r>
-        <w:rPr>
-          <w:rFonts w:ascii="Times New Roman" w:hAnsi="Times New Roman" w:cs="Times New Roman"/>
-        </w:rPr>
-        <w:t>Type - Repair.aspx</w:t>
-      </w:r>
-      <w:r>
-        <w:rPr>
-          <w:rFonts w:ascii="Times New Roman" w:hAnsi="Times New Roman" w:cs="Times New Roman"/>
-        </w:rPr>
-        <w:t xml:space="preserve">, Manufacturer - Repair.aspx, Model - Repair.aspx, </w:t>
-      </w:r>
-      <w:r>
-        <w:rPr>
-          <w:rFonts w:ascii="Times New Roman" w:hAnsi="Times New Roman" w:cs="Times New Roman"/>
-        </w:rPr>
-        <w:t>Phone - Repair.aspx</w:t>
-      </w:r>
-      <w:r>
-        <w:rPr>
-          <w:rFonts w:ascii="Times New Roman" w:hAnsi="Times New Roman" w:cs="Times New Roman"/>
-        </w:rPr>
-        <w:t xml:space="preserve">, </w:t>
-      </w:r>
-      <w:r>
-        <w:rPr>
-          <w:rFonts w:ascii="Times New Roman" w:hAnsi="Times New Roman" w:cs="Times New Roman"/>
-        </w:rPr>
-        <w:t>Type - Sell.aspx</w:t>
-      </w:r>
-      <w:r>
-        <w:rPr>
-          <w:rFonts w:ascii="Times New Roman" w:hAnsi="Times New Roman" w:cs="Times New Roman"/>
-        </w:rPr>
-        <w:t xml:space="preserve">, Manufacturer - Sell.aspx, Model - Sell.aspx, </w:t>
-      </w:r>
-      <w:r>
-        <w:rPr>
-          <w:rFonts w:ascii="Times New Roman" w:hAnsi="Times New Roman" w:cs="Times New Roman"/>
-        </w:rPr>
-        <w:t>Phone - Sell.aspx</w:t>
+        <w:t>Default.aspx, Type.aspx, Manufacturer.aspx, Model.aspx, Inventory.aspx, Phone.aspx, Type - Repair.aspx, Manufacturer - Repair.aspx, Model - Repair.aspx, Phone - Repair.aspx, Type - Sell.aspx, Manufacturer - Sell.aspx, Model - Sell.aspx, Phone - Sell.aspx</w:t>
       </w:r>
     </w:p>
     <w:p>
@@ -2842,7 +2756,13 @@
               <w:rPr>
                 <w:rFonts w:ascii="Times New Roman" w:hAnsi="Times New Roman" w:cs="Times New Roman"/>
               </w:rPr>
-              <w:t>Something.aspx</w:t>
+              <w:t>Contact</w:t>
+            </w:r>
+            <w:r>
+              <w:rPr>
+                <w:rFonts w:ascii="Times New Roman" w:hAnsi="Times New Roman" w:cs="Times New Roman"/>
+              </w:rPr>
+              <w:t>.aspx</w:t>
             </w:r>
           </w:p>
           <w:p>
@@ -2856,6 +2776,12 @@
                 <w:rFonts w:ascii="Times New Roman" w:hAnsi="Times New Roman" w:cs="Times New Roman"/>
               </w:rPr>
             </w:pPr>
+            <w:r>
+              <w:rPr>
+                <w:rFonts w:ascii="Times New Roman" w:hAnsi="Times New Roman" w:cs="Times New Roman"/>
+              </w:rPr>
+              <w:t>RadioButtonList2 (RadioButtonList)</w:t>
+            </w:r>
           </w:p>
           <w:p>
             <w:pPr>
@@ -2868,6 +2794,14 @@
                 <w:rFonts w:ascii="Times New Roman" w:hAnsi="Times New Roman" w:cs="Times New Roman"/>
               </w:rPr>
             </w:pPr>
+            <w:r>
+              <w:rPr>
+                <w:rFonts w:ascii="Times New Roman" w:hAnsi="Times New Roman" w:cs="Times New Roman"/>
+              </w:rPr>
+              <w:t>ListBox3 (ListBox)</w:t>
+            </w:r>
+            <w:bookmarkStart w:id="0" w:name="_GoBack"/>
+            <w:bookmarkEnd w:id="0"/>
           </w:p>
           <w:p>
             <w:pPr>

</xml_diff>